<commit_message>
Commit work that I fogot to commit
</commit_message>
<xml_diff>
--- a/Plan.docx
+++ b/Plan.docx
@@ -27,16 +27,13 @@
           <w:numId w:val="6"/>
         </w:numPr>
         <w:bidi w:val="0"/>
-        <w:jc w:val="left"/>
         <w:rPr>
           <w:highlight w:val="none"/>
           <w:shd w:fill="00A933" w:val="clear"/>
         </w:rPr>
       </w:pPr>
       <w:r>
-        <w:rPr>
-          <w:shd w:fill="00A933" w:val="clear"/>
-        </w:rPr>
+        <w:rPr/>
         <w:t>Think of story</w:t>
       </w:r>
     </w:p>
@@ -48,16 +45,13 @@
           <w:numId w:val="5"/>
         </w:numPr>
         <w:bidi w:val="0"/>
-        <w:jc w:val="left"/>
         <w:rPr>
           <w:highlight w:val="none"/>
           <w:shd w:fill="00A933" w:val="clear"/>
         </w:rPr>
       </w:pPr>
       <w:r>
-        <w:rPr>
-          <w:shd w:fill="00A933" w:val="clear"/>
-        </w:rPr>
+        <w:rPr/>
         <w:t>Draw basic textures</w:t>
       </w:r>
     </w:p>
@@ -69,16 +63,13 @@
           <w:numId w:val="4"/>
         </w:numPr>
         <w:bidi w:val="0"/>
-        <w:jc w:val="left"/>
         <w:rPr>
           <w:highlight w:val="none"/>
           <w:shd w:fill="00A933" w:val="clear"/>
         </w:rPr>
       </w:pPr>
       <w:r>
-        <w:rPr>
-          <w:shd w:fill="00A933" w:val="clear"/>
-        </w:rPr>
+        <w:rPr/>
         <w:t>Write a list of required textures</w:t>
       </w:r>
     </w:p>
@@ -90,16 +81,13 @@
           <w:numId w:val="4"/>
         </w:numPr>
         <w:bidi w:val="0"/>
-        <w:jc w:val="left"/>
         <w:rPr>
           <w:highlight w:val="none"/>
           <w:shd w:fill="00A933" w:val="clear"/>
         </w:rPr>
       </w:pPr>
       <w:r>
-        <w:rPr>
-          <w:shd w:fill="00A933" w:val="clear"/>
-        </w:rPr>
+        <w:rPr/>
         <w:t>Draw</w:t>
       </w:r>
     </w:p>
@@ -111,7 +99,6 @@
           <w:numId w:val="4"/>
         </w:numPr>
         <w:bidi w:val="0"/>
-        <w:jc w:val="left"/>
         <w:rPr/>
       </w:pPr>
       <w:r>
@@ -127,16 +114,13 @@
           <w:numId w:val="3"/>
         </w:numPr>
         <w:bidi w:val="0"/>
-        <w:jc w:val="left"/>
         <w:rPr>
           <w:highlight w:val="none"/>
           <w:shd w:fill="00A933" w:val="clear"/>
         </w:rPr>
       </w:pPr>
       <w:r>
-        <w:rPr>
-          <w:shd w:fill="00A933" w:val="clear"/>
-        </w:rPr>
+        <w:rPr/>
         <w:t>Design one level</w:t>
       </w:r>
     </w:p>

</xml_diff>